<commit_message>
final report ready for submission
</commit_message>
<xml_diff>
--- a/Documentation/First formatted draft.docx
+++ b/Documentation/First formatted draft.docx
@@ -695,7 +695,13 @@
       </w:r>
       <w:proofErr w:type="gramEnd"/>
       <w:r>
-        <w:t xml:space="preserve"> their inception, the development of programming languages had mostly been geared towards improving efficiency. However, in recent years, a lot of the attention has shifted towards making the languages readable and writable, while also improving reliability. These factors affect how many new users start to use a particular language, and how many experienced continue to use it reliably in real applications. Hence, in this research, we have compared the readability, writability and reliability of six mainstream programming languages based on their characteristics. To verify the actuality of our findings, a survey was done to see how programmers and non-programmers judge the languages based on code snippets. Finally, experiments were carried out to see if there is a relation between the efficiency of a language and its readability, writability</w:t>
+        <w:t xml:space="preserve"> their inception, the development of programming languages had mostly been geared towards improving efficiency. However, in recent years, a lot of the attention has shifted towards making the languages readable and writable, while also improving reliability. These factors affect how many new users start to use a particular language, and how many experienced</w:t>
+      </w:r>
+      <w:r>
+        <w:t xml:space="preserve"> programmers</w:t>
+      </w:r>
+      <w:r>
+        <w:t xml:space="preserve"> continue to use it reliably in real applications. Hence, in this research, we have compared the readability, writability and reliability of six mainstream programming languages based on their characteristics. To verify the actuality of our findings, a survey was done to see how programmers and non-programmers judge the languages based on code snippets. Finally, experiments were carried out to see if there is a relation between the efficiency of a language and its readability, writability</w:t>
       </w:r>
       <w:r>
         <w:rPr>
@@ -25506,7 +25512,7 @@
 </file>
 
 <file path=customXml/itemProps1.xml><?xml version="1.0" encoding="utf-8"?>
-<ds:datastoreItem xmlns:ds="http://purl.oclc.org/ooxml/officeDocument/customXml" ds:itemID="{6497FC0F-7C9E-497D-B92B-AB711C4D5E3A}">
+<ds:datastoreItem xmlns:ds="http://purl.oclc.org/ooxml/officeDocument/customXml" ds:itemID="{67C4C2FD-8BD6-4845-81E2-50B6C6749033}">
   <ds:schemaRefs>
     <ds:schemaRef ds:uri="http://schemas.openxmlformats.org/officeDocument/2006/bibliography"/>
   </ds:schemaRefs>

</xml_diff>

<commit_message>
abaro update cause we suck
</commit_message>
<xml_diff>
--- a/Documentation/First formatted draft.docx
+++ b/Documentation/First formatted draft.docx
@@ -788,11 +788,7 @@
         <w:pStyle w:val="BodyText"/>
       </w:pPr>
       <w:r>
-        <w:t xml:space="preserve">Hence, the aim of this research is to compare the readability, writability and reliability of 5 commonly used imperative programming languages, which are C, C++, Java, JavaScript, Python, and 1 functional language, which is R. All of these programming languages can, and is currently being, used for similar applications hence it is important to compare the differences in readability, writability and reliability of the languages, and the trade-offs that accompany the differences. The study consists of a theoretical comparison between the constructs and design of the programming languages to judge readability, writability and reliability, a survey conducted </w:t>
-      </w:r>
-      <w:r>
-        <w:lastRenderedPageBreak/>
-        <w:t>using code snippets to judge just readability and writability. Finally the readability and writability were compared to the runtimes of two algorithms to analyze whether there’s a trade-off between efficiency and these two factors, and we also tried to check for reliability issues while running these computationally intensive algorithms.</w:t>
+        <w:t>Hence, the aim of this research is to compare the readability, writability and reliability of 5 commonly used imperative programming languages, which are C, C++, Java, JavaScript, Python, and 1 functional language, which is R. All of these programming languages can, and is currently being, used for similar applications hence it is important to compare the differences in readability, writability and reliability of the languages, and the trade-offs that accompany the differences. The study consists of a theoretical comparison between the constructs and design of the programming languages to judge readability, writability and reliability, a survey conducted using code snippets to judge just readability and writability. Finally the readability and writability were compared to the runtimes of two algorithms to analyze whether there’s a trade-off between efficiency and these two factors, and we also tried to check for reliability issues while running these computationally intensive algorithms.</w:t>
       </w:r>
     </w:p>
     <w:p>
@@ -953,10 +949,7 @@
         <w:pStyle w:val="BodyText"/>
       </w:pPr>
       <w:r>
-        <w:t xml:space="preserve">As the term suggests, “readability” of a language is essentially how easy it is to read a piece of code and understand what it is doing [1]. When earlier programming languages were developed, the main factor to be considered was efficiency of the language. However, as the use of these languages increased, it became apparent that if users were taking a long time understanding an existing piece of code, </w:t>
-      </w:r>
-      <w:r>
-        <w:t>then it was slowing down the process and hence reducing efficiency before the computation even began. Hence, eventually the focus shifted from machine oriented efficiency to human efficiency. Depending on the problem domain, the concept of readability changes. For example, a language that is not meant for complex numerical computations, such as vanilla JavaScript, might not make a very readable script for mathematical computations.</w:t>
+        <w:t>As the term suggests, “readability” of a language is essentially how easy it is to read a piece of code and understand what it is doing [1]. When earlier programming languages were developed, the main factor to be considered was efficiency of the language. However, as the use of these languages increased, it became apparent that if users were taking a long time understanding an existing piece of code, then it was slowing down the process and hence reducing efficiency before the computation even began. Hence, eventually the focus shifted from machine oriented efficiency to human efficiency. Depending on the problem domain, the concept of readability changes. For example, a language that is not meant for complex numerical computations, such as vanilla JavaScript, might not make a very readable script for mathematical computations.</w:t>
       </w:r>
     </w:p>
     <w:p>
@@ -1712,11 +1705,7 @@
         <w:pStyle w:val="BodyText"/>
       </w:pPr>
       <w:r>
-        <w:t xml:space="preserve">Simplicity of a language is exactly what the term suggests, and there are many factors that affect simplicity of a language. Firstly, the complexity and size of the language constructs of a programming language affect its simplicity. Languages that have a large number of basic syntaxes are often difficult to </w:t>
-      </w:r>
-      <w:r>
-        <w:lastRenderedPageBreak/>
-        <w:t>learn, and often they are not fully mastered by a programmer. This poses as a problem when a reader faces constructs they are not familiar with and finds the code unreadable, even though they might be an expert with a different subset of the language [1].</w:t>
+        <w:t>Simplicity of a language is exactly what the term suggests, and there are many factors that affect simplicity of a language. Firstly, the complexity and size of the language constructs of a programming language affect its simplicity. Languages that have a large number of basic syntaxes are often difficult to learn, and often they are not fully mastered by a programmer. This poses as a problem when a reader faces constructs they are not familiar with and finds the code unreadable, even though they might be an expert with a different subset of the language [1].</w:t>
       </w:r>
     </w:p>
     <w:p>
@@ -2009,7 +1998,6 @@
         <w:pStyle w:val="tablehead"/>
       </w:pPr>
       <w:r>
-        <w:lastRenderedPageBreak/>
         <w:t>Metrics to define readability, writability and reliability of languages</w:t>
       </w:r>
     </w:p>
@@ -3781,7 +3769,6 @@
         <w:pStyle w:val="tablehead"/>
       </w:pPr>
       <w:r>
-        <w:lastRenderedPageBreak/>
         <w:t>COMPARISON BETWEEN FACTORS THAT AFFECT READABILITY</w:t>
       </w:r>
     </w:p>
@@ -9713,13 +9700,7 @@
         <w:rPr>
           <w:lang w:val="en-US"/>
         </w:rPr>
-        <w:t xml:space="preserve">Based on our findings so far, Python and R seem to be the most readable and writable. Both of these languages have become very prominent languages in recent years, which </w:t>
-      </w:r>
-      <w:r>
-        <w:rPr>
-          <w:lang w:val="en-US"/>
-        </w:rPr>
-        <w:t>might be attributed to their high level readability and writability. C has very low readability and writability, which makes sense considering it is the oldest and lowest level language amongst these 6 languages.</w:t>
+        <w:t>Based on our findings so far, Python and R seem to be the most readable and writable. Both of these languages have become very prominent languages in recent years, which might be attributed to their high level readability and writability. C has very low readability and writability, which makes sense considering it is the oldest and lowest level language amongst these 6 languages.</w:t>
       </w:r>
     </w:p>
     <w:p>
@@ -9727,7 +9708,6 @@
         <w:pStyle w:val="tablehead"/>
       </w:pPr>
       <w:r>
-        <w:lastRenderedPageBreak/>
         <w:t>Comparison between factors that affe</w:t>
       </w:r>
       <w:r>
@@ -10602,10 +10582,7 @@
         <w:pStyle w:val="BodyText"/>
       </w:pPr>
       <w:r>
-        <w:t xml:space="preserve">The main purpose of this survey was to check whether people’s opinions reflected the findings found in the </w:t>
-      </w:r>
-      <w:r>
-        <w:t>theoretical comparison. However, we also wanted to see if there was a difference in preference or judgement of readability and writability between non/new programmers and experienced programmers. Our assumption is that there should be some differences, as programmers tend to have a bias for the languages they’re more familiar with and find them or languages with similar syntax more readable. The questions asked the participants the following questions: how familiar they were with programming, how important readability and writability was to them, and then a code snippet of a bubble sort algorithm written in each language was shown and they were asked to score the languages based on readability and writability, in separate questions.</w:t>
+        <w:t>The main purpose of this survey was to check whether people’s opinions reflected the findings found in the theoretical comparison. However, we also wanted to see if there was a difference in preference or judgement of readability and writability between non/new programmers and experienced programmers. Our assumption is that there should be some differences, as programmers tend to have a bias for the languages they’re more familiar with and find them or languages with similar syntax more readable. The questions asked the participants the following questions: how familiar they were with programming, how important readability and writability was to them, and then a code snippet of a bubble sort algorithm written in each language was shown and they were asked to score the languages based on readability and writability, in separate questions.</w:t>
       </w:r>
     </w:p>
     <w:p>
@@ -12835,7 +12812,6 @@
                 <w:sz w:val="14"/>
                 <w:szCs w:val="14"/>
               </w:rPr>
-              <w:lastRenderedPageBreak/>
               <w:t>Code listing 1: Bubble sort in C</w:t>
             </w:r>
           </w:p>
@@ -20278,7 +20254,6 @@
           <w:noProof/>
           <w:lang w:val="en-US" w:eastAsia="en-US" w:bidi="bn-BD"/>
         </w:rPr>
-        <w:lastRenderedPageBreak/>
         <w:drawing>
           <wp:inline distT="0" distB="0" distL="0" distR="0">
             <wp:extent cx="2269490" cy="3728720"/>
@@ -20640,14 +20615,7 @@
         <w:rPr>
           <w:lang w:val="en-US"/>
         </w:rPr>
-        <w:t xml:space="preserve">As mentioned before, two algorithms, bubble sorting and matrix multiplication, were coded in each language for the experimentation. The pseudocode of each program was kept </w:t>
-      </w:r>
-      <w:r>
-        <w:rPr>
-          <w:lang w:val="en-US"/>
-        </w:rPr>
-        <w:lastRenderedPageBreak/>
-        <w:t>as consistent as possible, to avoid timing differences due to difference in steps.</w:t>
+        <w:t>As mentioned before, two algorithms, bubble sorting and matrix multiplication, were coded in each language for the experimentation. The pseudocode of each program was kept as consistent as possible, to avoid timing differences due to difference in steps.</w:t>
       </w:r>
       <w:r>
         <w:rPr>
@@ -22084,13 +22052,7 @@
         <w:rPr>
           <w:lang w:val="en-US"/>
         </w:rPr>
-        <w:t xml:space="preserve">. Also factors such as dynamic binding make runtimes more expensive as type </w:t>
-      </w:r>
-      <w:r>
-        <w:rPr>
-          <w:lang w:val="en-US"/>
-        </w:rPr>
-        <w:t>checking and bindings of variables are done in runtime rather than compile time.</w:t>
+        <w:t>. Also factors such as dynamic binding make runtimes more expensive as type checking and bindings of variables are done in runtime rather than compile time.</w:t>
       </w:r>
     </w:p>
     <w:p>
@@ -22250,31 +22212,6 @@
       <w:r>
         <w:t>Acknowledgment</w:t>
       </w:r>
-      <w:r>
-        <w:t xml:space="preserve"> </w:t>
-      </w:r>
-      <w:r>
-        <w:rPr>
-          <w:i/>
-          <w:iCs/>
-        </w:rPr>
-        <w:t>(</w:t>
-      </w:r>
-      <w:r>
-        <w:rPr>
-          <w:i/>
-          <w:iCs/>
-          <w:smallCaps w:val="0"/>
-        </w:rPr>
-        <w:t>Heading 5</w:t>
-      </w:r>
-      <w:r>
-        <w:rPr>
-          <w:i/>
-          <w:iCs/>
-        </w:rPr>
-        <w:t>)</w:t>
-      </w:r>
     </w:p>
     <w:p>
       <w:pPr>
@@ -22409,7 +22346,6 @@
           <w:rFonts w:asciiTheme="minorHAnsi" w:hAnsiTheme="minorHAnsi" w:cstheme="minorBidi"/>
           <w:szCs w:val="22"/>
         </w:rPr>
-        <w:lastRenderedPageBreak/>
         <w:t>M. S. Farooq, S. A. Khan, F. Ahmad, S. Islam, and A. Abid, “An evaluation framework and comparative analysis of the widely used first programming languages,” PLoS One, vol. 9, no. 2, pp. 1–25, 2014, doi: 10.1371/journal.pone.0088941.</w:t>
       </w:r>
     </w:p>
@@ -25512,7 +25448,7 @@
 </file>
 
 <file path=customXml/itemProps1.xml><?xml version="1.0" encoding="utf-8"?>
-<ds:datastoreItem xmlns:ds="http://purl.oclc.org/ooxml/officeDocument/customXml" ds:itemID="{67C4C2FD-8BD6-4845-81E2-50B6C6749033}">
+<ds:datastoreItem xmlns:ds="http://purl.oclc.org/ooxml/officeDocument/customXml" ds:itemID="{6A9BD42E-4C6B-4C7D-A2F9-CAB299D6FCE3}">
   <ds:schemaRefs>
     <ds:schemaRef ds:uri="http://schemas.openxmlformats.org/officeDocument/2006/bibliography"/>
   </ds:schemaRefs>

</xml_diff>